<commit_message>
Updated assignment 101 and 102
</commit_message>
<xml_diff>
--- a/Assignment_101_102.docx
+++ b/Assignment_101_102.docx
@@ -242,7 +242,42 @@
           <w:sz w:val="24"/>
           <w:szCs w:val="24"/>
         </w:rPr>
-        <w:t xml:space="preserve"> In verschillende assignments hebben we voorspellingen gemaakt, zodat we de volgende set aan data gemakkelijk in een van de ‘boxjes’ kunnen zetten.</w:t>
+        <w:t xml:space="preserve"> In verschillende assignments </w:t>
+      </w:r>
+      <w:r>
+        <w:rPr>
+          <w:sz w:val="24"/>
+          <w:szCs w:val="24"/>
+        </w:rPr>
+        <w:t xml:space="preserve">(zoals assignment 19 met </w:t>
+      </w:r>
+      <w:r>
+        <w:rPr>
+          <w:sz w:val="24"/>
+          <w:szCs w:val="24"/>
+        </w:rPr>
+        <w:t>clusters</w:t>
+      </w:r>
+      <w:r>
+        <w:rPr>
+          <w:sz w:val="24"/>
+          <w:szCs w:val="24"/>
+        </w:rPr>
+        <w:t>)</w:t>
+      </w:r>
+      <w:r>
+        <w:rPr>
+          <w:sz w:val="24"/>
+          <w:szCs w:val="24"/>
+        </w:rPr>
+        <w:t xml:space="preserve"> </w:t>
+      </w:r>
+      <w:r>
+        <w:rPr>
+          <w:sz w:val="24"/>
+          <w:szCs w:val="24"/>
+        </w:rPr>
+        <w:t>hebben we voorspellingen gemaakt, zodat we de volgende set aan data gemakkelijk in een van de ‘boxjes’ kunnen zetten.</w:t>
       </w:r>
     </w:p>
     <w:p>
@@ -293,6 +328,114 @@
           <w:szCs w:val="24"/>
         </w:rPr>
         <w:t>.</w:t>
+      </w:r>
+    </w:p>
+    <w:p>
+      <w:pPr>
+        <w:rPr>
+          <w:sz w:val="24"/>
+          <w:szCs w:val="24"/>
+        </w:rPr>
+      </w:pPr>
+      <w:r>
+        <w:rPr>
+          <w:sz w:val="24"/>
+          <w:szCs w:val="24"/>
+        </w:rPr>
+        <w:t>Bij de eerste vier jupyter notebook assignments heb je een voorbeeld van informatie extraheren uit data</w:t>
+      </w:r>
+      <w:r>
+        <w:rPr>
+          <w:sz w:val="24"/>
+          <w:szCs w:val="24"/>
+        </w:rPr>
+        <w:t xml:space="preserve"> (univariate analysis)</w:t>
+      </w:r>
+      <w:r>
+        <w:rPr>
+          <w:sz w:val="24"/>
+          <w:szCs w:val="24"/>
+        </w:rPr>
+        <w:t xml:space="preserve">. We wilden bijvoorbeeld zien </w:t>
+      </w:r>
+      <w:r>
+        <w:rPr>
+          <w:sz w:val="24"/>
+          <w:szCs w:val="24"/>
+        </w:rPr>
+        <w:t>wat de verdeelsleutel is van de geslachten bij de pinguïns</w:t>
+      </w:r>
+      <w:r>
+        <w:rPr>
+          <w:sz w:val="24"/>
+          <w:szCs w:val="24"/>
+        </w:rPr>
+        <w:t>. Met barplots, pie charts en linecharts kunnen we die verdeelsleutel heel overzichtelijk zien.</w:t>
+      </w:r>
+    </w:p>
+    <w:p>
+      <w:pPr>
+        <w:rPr>
+          <w:sz w:val="24"/>
+          <w:szCs w:val="24"/>
+        </w:rPr>
+      </w:pPr>
+      <w:r>
+        <w:rPr>
+          <w:sz w:val="24"/>
+          <w:szCs w:val="24"/>
+        </w:rPr>
+        <w:t xml:space="preserve">Dit geld hetzelfde voor de bivariate analysis. </w:t>
+      </w:r>
+      <w:r>
+        <w:rPr>
+          <w:sz w:val="24"/>
+          <w:szCs w:val="24"/>
+        </w:rPr>
+        <w:t xml:space="preserve">Doordat je meerdere kolommen hebt, zie je eerder een correlatie tussen de kolommen. </w:t>
+      </w:r>
+      <w:r>
+        <w:rPr>
+          <w:sz w:val="24"/>
+          <w:szCs w:val="24"/>
+        </w:rPr>
+        <w:t xml:space="preserve">In assignment 9 en 10 heb je bijvoorbeeld negatieve- en positieve correlaties. Hiermee kan je </w:t>
+      </w:r>
+      <w:r>
+        <w:rPr>
+          <w:sz w:val="24"/>
+          <w:szCs w:val="24"/>
+        </w:rPr>
+        <w:t xml:space="preserve">mogelijk </w:t>
+      </w:r>
+      <w:r>
+        <w:rPr>
+          <w:sz w:val="24"/>
+          <w:szCs w:val="24"/>
+        </w:rPr>
+        <w:t>achter de reden van de correlatie komen.</w:t>
+      </w:r>
+    </w:p>
+    <w:p>
+      <w:pPr>
+        <w:rPr>
+          <w:sz w:val="24"/>
+          <w:szCs w:val="24"/>
+        </w:rPr>
+      </w:pPr>
+      <w:r>
+        <w:rPr>
+          <w:sz w:val="24"/>
+          <w:szCs w:val="24"/>
+        </w:rPr>
+        <w:t xml:space="preserve">Als laatst kan een data scientist een besluit maken of tenminste advies geven op basis van de voorspellingen of </w:t>
+      </w:r>
+      <w:r>
+        <w:rPr>
+          <w:sz w:val="24"/>
+          <w:szCs w:val="24"/>
+        </w:rPr>
+        <w:t>ontdekte inzichten.</w:t>
       </w:r>
     </w:p>
     <w:p/>

</xml_diff>